<commit_message>
ignore pdf, update png to smaller files
</commit_message>
<xml_diff>
--- a/Chapter-2/res/BruteForce.docx
+++ b/Chapter-2/res/BruteForce.docx
@@ -1,6 +1,6 @@
 
 <file path=word/document.xml><?xml version="1.0" encoding="utf-8"?>
-<w:document xmlns:wpc="http://schemas.microsoft.com/office/word/2010/wordprocessingCanvas" xmlns:cx="http://schemas.microsoft.com/office/drawing/2014/chartex" xmlns:cx1="http://schemas.microsoft.com/office/drawing/2015/9/8/chartex" xmlns:cx2="http://schemas.microsoft.com/office/drawing/2015/10/21/chartex" xmlns:cx3="http://schemas.microsoft.com/office/drawing/2016/5/9/chartex" xmlns:cx4="http://schemas.microsoft.com/office/drawing/2016/5/10/chartex" xmlns:cx5="http://schemas.microsoft.com/office/drawing/2016/5/11/chartex" xmlns:cx6="http://schemas.microsoft.com/office/drawing/2016/5/12/chartex" xmlns:cx7="http://schemas.microsoft.com/office/drawing/2016/5/13/chartex" xmlns:cx8="http://schemas.microsoft.com/office/drawing/2016/5/14/chartex" xmlns:mc="http://schemas.openxmlformats.org/markup-compatibility/2006" xmlns:o="urn:schemas-microsoft-com:office:office" xmlns:r="http://schemas.openxmlformats.org/officeDocument/2006/relationships" xmlns:m="http://schemas.openxmlformats.org/officeDocument/2006/math" xmlns:v="urn:schemas-microsoft-com:vml" xmlns:wp14="http://schemas.microsoft.com/office/word/2010/wordprocessingDrawing" xmlns:wp="http://schemas.openxmlformats.org/drawingml/2006/wordprocessingDrawing" xmlns:w10="urn:schemas-microsoft-com:office:word" xmlns:w="http://schemas.openxmlformats.org/wordprocessingml/2006/main" xmlns:w14="http://schemas.microsoft.com/office/word/2010/wordml" xmlns:w15="http://schemas.microsoft.com/office/word/2012/wordml" xmlns:w16se="http://schemas.microsoft.com/office/word/2015/wordml/symex" xmlns:wpg="http://schemas.microsoft.com/office/word/2010/wordprocessingGroup" xmlns:wpi="http://schemas.microsoft.com/office/word/2010/wordprocessingInk" xmlns:wne="http://schemas.microsoft.com/office/word/2006/wordml" xmlns:wps="http://schemas.microsoft.com/office/word/2010/wordprocessingShape" mc:Ignorable="w14 w15 w16se wp14">
+<w:document xmlns:wpc="http://schemas.microsoft.com/office/word/2010/wordprocessingCanvas" xmlns:cx="http://schemas.microsoft.com/office/drawing/2014/chartex" xmlns:cx1="http://schemas.microsoft.com/office/drawing/2015/9/8/chartex" xmlns:cx2="http://schemas.microsoft.com/office/drawing/2015/10/21/chartex" xmlns:cx3="http://schemas.microsoft.com/office/drawing/2016/5/9/chartex" xmlns:cx4="http://schemas.microsoft.com/office/drawing/2016/5/10/chartex" xmlns:cx5="http://schemas.microsoft.com/office/drawing/2016/5/11/chartex" xmlns:cx6="http://schemas.microsoft.com/office/drawing/2016/5/12/chartex" xmlns:cx7="http://schemas.microsoft.com/office/drawing/2016/5/13/chartex" xmlns:cx8="http://schemas.microsoft.com/office/drawing/2016/5/14/chartex" xmlns:mc="http://schemas.openxmlformats.org/markup-compatibility/2006" xmlns:aink="http://schemas.microsoft.com/office/drawing/2016/ink" xmlns:o="urn:schemas-microsoft-com:office:office" xmlns:r="http://schemas.openxmlformats.org/officeDocument/2006/relationships" xmlns:m="http://schemas.openxmlformats.org/officeDocument/2006/math" xmlns:v="urn:schemas-microsoft-com:vml" xmlns:wp14="http://schemas.microsoft.com/office/word/2010/wordprocessingDrawing" xmlns:wp="http://schemas.openxmlformats.org/drawingml/2006/wordprocessingDrawing" xmlns:w10="urn:schemas-microsoft-com:office:word" xmlns:w="http://schemas.openxmlformats.org/wordprocessingml/2006/main" xmlns:w14="http://schemas.microsoft.com/office/word/2010/wordml" xmlns:w15="http://schemas.microsoft.com/office/word/2012/wordml" xmlns:w16se="http://schemas.microsoft.com/office/word/2015/wordml/symex" xmlns:wpg="http://schemas.microsoft.com/office/word/2010/wordprocessingGroup" xmlns:wpi="http://schemas.microsoft.com/office/word/2010/wordprocessingInk" xmlns:wne="http://schemas.microsoft.com/office/word/2006/wordml" xmlns:wps="http://schemas.microsoft.com/office/word/2010/wordprocessingShape" mc:Ignorable="w14 w15 w16se wp14">
   <w:body>
     <w:p>
       <w:pPr>
@@ -1382,7 +1382,13 @@
           <w:rPr>
             <w:rFonts w:ascii="Cambria Math" w:eastAsia="宋体" w:hAnsi="Cambria Math" w:cs="Times New Roman"/>
           </w:rPr>
-          <m:t>0, 9</m:t>
+          <m:t>0,</m:t>
+        </m:r>
+        <m:r>
+          <w:rPr>
+            <w:rFonts w:ascii="Cambria Math" w:eastAsia="宋体" w:hAnsi="Cambria Math" w:cs="Times New Roman"/>
+          </w:rPr>
+          <m:t xml:space="preserve"> m</m:t>
         </m:r>
         <m:r>
           <m:rPr>
@@ -1445,6 +1451,238 @@
     </w:p>
     <w:p>
       <w:pPr>
+        <w:ind w:firstLine="420"/>
+        <w:rPr>
+          <w:rFonts w:ascii="Courier New" w:eastAsia="宋体" w:hAnsi="Courier New" w:cs="Courier New"/>
+          <w:sz w:val="15"/>
+          <w:szCs w:val="15"/>
+        </w:rPr>
+      </w:pPr>
+      <w:r>
+        <w:rPr>
+          <w:rFonts w:ascii="Courier New" w:eastAsia="宋体" w:hAnsi="Courier New" w:cs="Courier New"/>
+          <w:sz w:val="15"/>
+          <w:szCs w:val="15"/>
+        </w:rPr>
+        <w:t>void BruteForce(int s[4], int m)</w:t>
+      </w:r>
+      <w:r>
+        <w:rPr>
+          <w:rFonts w:ascii="Courier New" w:eastAsia="宋体" w:hAnsi="Courier New" w:cs="Courier New"/>
+          <w:sz w:val="15"/>
+          <w:szCs w:val="15"/>
+        </w:rPr>
+        <w:t xml:space="preserve"> </w:t>
+      </w:r>
+      <w:r>
+        <w:rPr>
+          <w:rFonts w:ascii="Courier New" w:eastAsia="宋体" w:hAnsi="Courier New" w:cs="Courier New"/>
+          <w:sz w:val="15"/>
+          <w:szCs w:val="15"/>
+        </w:rPr>
+        <w:t>{</w:t>
+      </w:r>
+    </w:p>
+    <w:p>
+      <w:pPr>
+        <w:ind w:firstLine="420"/>
+        <w:rPr>
+          <w:rFonts w:ascii="Courier New" w:eastAsia="宋体" w:hAnsi="Courier New" w:cs="Courier New"/>
+          <w:sz w:val="15"/>
+          <w:szCs w:val="15"/>
+        </w:rPr>
+      </w:pPr>
+      <w:r>
+        <w:rPr>
+          <w:rFonts w:ascii="Courier New" w:eastAsia="宋体" w:hAnsi="Courier New" w:cs="Courier New"/>
+          <w:sz w:val="15"/>
+          <w:szCs w:val="15"/>
+        </w:rPr>
+        <w:t xml:space="preserve">    for (int i = 0; i &lt; m; i++)</w:t>
+      </w:r>
+    </w:p>
+    <w:p>
+      <w:pPr>
+        <w:ind w:firstLine="420"/>
+        <w:rPr>
+          <w:rFonts w:ascii="Courier New" w:eastAsia="宋体" w:hAnsi="Courier New" w:cs="Courier New"/>
+          <w:sz w:val="15"/>
+          <w:szCs w:val="15"/>
+        </w:rPr>
+      </w:pPr>
+      <w:r>
+        <w:rPr>
+          <w:rFonts w:ascii="Courier New" w:eastAsia="宋体" w:hAnsi="Courier New" w:cs="Courier New"/>
+          <w:sz w:val="15"/>
+          <w:szCs w:val="15"/>
+        </w:rPr>
+        <w:t xml:space="preserve">        for (int j = 0; j &lt; m; j++)</w:t>
+      </w:r>
+    </w:p>
+    <w:p>
+      <w:pPr>
+        <w:ind w:firstLine="420"/>
+        <w:rPr>
+          <w:rFonts w:ascii="Courier New" w:eastAsia="宋体" w:hAnsi="Courier New" w:cs="Courier New"/>
+          <w:sz w:val="15"/>
+          <w:szCs w:val="15"/>
+        </w:rPr>
+      </w:pPr>
+      <w:r>
+        <w:rPr>
+          <w:rFonts w:ascii="Courier New" w:eastAsia="宋体" w:hAnsi="Courier New" w:cs="Courier New"/>
+          <w:sz w:val="15"/>
+          <w:szCs w:val="15"/>
+        </w:rPr>
+        <w:t xml:space="preserve">            for (int p = 0; p &lt; m; p++)</w:t>
+      </w:r>
+    </w:p>
+    <w:p>
+      <w:pPr>
+        <w:ind w:firstLine="420"/>
+        <w:rPr>
+          <w:rFonts w:ascii="Courier New" w:eastAsia="宋体" w:hAnsi="Courier New" w:cs="Courier New"/>
+          <w:sz w:val="15"/>
+          <w:szCs w:val="15"/>
+        </w:rPr>
+      </w:pPr>
+      <w:r>
+        <w:rPr>
+          <w:rFonts w:ascii="Courier New" w:eastAsia="宋体" w:hAnsi="Courier New" w:cs="Courier New"/>
+          <w:sz w:val="15"/>
+          <w:szCs w:val="15"/>
+        </w:rPr>
+        <w:t xml:space="preserve">                for (int q = 0; q &lt; m; q++) {</w:t>
+      </w:r>
+    </w:p>
+    <w:p>
+      <w:pPr>
+        <w:ind w:firstLine="420"/>
+        <w:rPr>
+          <w:rFonts w:ascii="Courier New" w:eastAsia="宋体" w:hAnsi="Courier New" w:cs="Courier New"/>
+          <w:sz w:val="15"/>
+          <w:szCs w:val="15"/>
+        </w:rPr>
+      </w:pPr>
+      <w:r>
+        <w:rPr>
+          <w:rFonts w:ascii="Courier New" w:eastAsia="宋体" w:hAnsi="Courier New" w:cs="Courier New"/>
+          <w:sz w:val="15"/>
+          <w:szCs w:val="15"/>
+        </w:rPr>
+        <w:t xml:space="preserve">                    s[0] = i;</w:t>
+      </w:r>
+    </w:p>
+    <w:p>
+      <w:pPr>
+        <w:ind w:firstLine="420"/>
+        <w:rPr>
+          <w:rFonts w:ascii="Courier New" w:eastAsia="宋体" w:hAnsi="Courier New" w:cs="Courier New"/>
+          <w:sz w:val="15"/>
+          <w:szCs w:val="15"/>
+        </w:rPr>
+      </w:pPr>
+      <w:r>
+        <w:rPr>
+          <w:rFonts w:ascii="Courier New" w:eastAsia="宋体" w:hAnsi="Courier New" w:cs="Courier New"/>
+          <w:sz w:val="15"/>
+          <w:szCs w:val="15"/>
+        </w:rPr>
+        <w:t xml:space="preserve">                    s[1] = j;</w:t>
+      </w:r>
+    </w:p>
+    <w:p>
+      <w:pPr>
+        <w:ind w:firstLine="420"/>
+        <w:rPr>
+          <w:rFonts w:ascii="Courier New" w:eastAsia="宋体" w:hAnsi="Courier New" w:cs="Courier New"/>
+          <w:sz w:val="15"/>
+          <w:szCs w:val="15"/>
+        </w:rPr>
+      </w:pPr>
+      <w:r>
+        <w:rPr>
+          <w:rFonts w:ascii="Courier New" w:eastAsia="宋体" w:hAnsi="Courier New" w:cs="Courier New"/>
+          <w:sz w:val="15"/>
+          <w:szCs w:val="15"/>
+        </w:rPr>
+        <w:t xml:space="preserve">                    s[2] = p;</w:t>
+      </w:r>
+    </w:p>
+    <w:p>
+      <w:pPr>
+        <w:ind w:firstLine="420"/>
+        <w:rPr>
+          <w:rFonts w:ascii="Courier New" w:eastAsia="宋体" w:hAnsi="Courier New" w:cs="Courier New"/>
+          <w:sz w:val="15"/>
+          <w:szCs w:val="15"/>
+        </w:rPr>
+      </w:pPr>
+      <w:r>
+        <w:rPr>
+          <w:rFonts w:ascii="Courier New" w:eastAsia="宋体" w:hAnsi="Courier New" w:cs="Courier New"/>
+          <w:sz w:val="15"/>
+          <w:szCs w:val="15"/>
+        </w:rPr>
+        <w:t xml:space="preserve">                    s[3] = q;</w:t>
+      </w:r>
+    </w:p>
+    <w:p>
+      <w:pPr>
+        <w:ind w:firstLine="420"/>
+        <w:rPr>
+          <w:rFonts w:ascii="Courier New" w:eastAsia="宋体" w:hAnsi="Courier New" w:cs="Courier New"/>
+          <w:sz w:val="15"/>
+          <w:szCs w:val="15"/>
+        </w:rPr>
+      </w:pPr>
+      <w:r>
+        <w:rPr>
+          <w:rFonts w:ascii="Courier New" w:eastAsia="宋体" w:hAnsi="Courier New" w:cs="Courier New"/>
+          <w:sz w:val="15"/>
+          <w:szCs w:val="15"/>
+        </w:rPr>
+        <w:t xml:space="preserve">                    Output(s);</w:t>
+      </w:r>
+    </w:p>
+    <w:p>
+      <w:pPr>
+        <w:ind w:firstLine="420"/>
+        <w:rPr>
+          <w:rFonts w:ascii="Courier New" w:eastAsia="宋体" w:hAnsi="Courier New" w:cs="Courier New"/>
+          <w:sz w:val="15"/>
+          <w:szCs w:val="15"/>
+        </w:rPr>
+      </w:pPr>
+      <w:r>
+        <w:rPr>
+          <w:rFonts w:ascii="Courier New" w:eastAsia="宋体" w:hAnsi="Courier New" w:cs="Courier New"/>
+          <w:sz w:val="15"/>
+          <w:szCs w:val="15"/>
+        </w:rPr>
+        <w:t xml:space="preserve">                }</w:t>
+      </w:r>
+    </w:p>
+    <w:p>
+      <w:pPr>
+        <w:ind w:firstLine="420"/>
+        <w:rPr>
+          <w:rFonts w:ascii="Courier New" w:eastAsia="宋体" w:hAnsi="Courier New" w:cs="Courier New"/>
+          <w:sz w:val="15"/>
+          <w:szCs w:val="15"/>
+        </w:rPr>
+      </w:pPr>
+      <w:r>
+        <w:rPr>
+          <w:rFonts w:ascii="Courier New" w:eastAsia="宋体" w:hAnsi="Courier New" w:cs="Courier New"/>
+          <w:sz w:val="15"/>
+          <w:szCs w:val="15"/>
+        </w:rPr>
+        <w:t>}</w:t>
+      </w:r>
+    </w:p>
+    <w:p>
+      <w:pPr>
         <w:ind w:firstLineChars="200" w:firstLine="420"/>
         <w:rPr>
           <w:rFonts w:ascii="Cambria Math" w:eastAsia="宋体" w:hAnsi="Cambria Math"/>
@@ -1531,8 +1769,36 @@
               <w:rPr>
                 <w:rFonts w:ascii="Cambria Math" w:eastAsia="宋体" w:hAnsi="Cambria Math"/>
               </w:rPr>
-              <m:t>O(n×m</m:t>
-            </m:r>
+              <m:t>O(</m:t>
+            </m:r>
+            <m:sSup>
+              <m:sSupPr>
+                <m:ctrlPr>
+                  <w:rPr>
+                    <w:rFonts w:ascii="Cambria Math" w:eastAsia="宋体" w:hAnsi="Cambria Math"/>
+                    <w:i/>
+                  </w:rPr>
+                </m:ctrlPr>
+              </m:sSupPr>
+              <m:e>
+                <m:r>
+                  <w:rPr>
+                    <w:rFonts w:ascii="Cambria Math" w:eastAsia="宋体" w:hAnsi="Cambria Math"/>
+                  </w:rPr>
+                  <m:t>n</m:t>
+                </m:r>
+              </m:e>
+              <m:sup>
+                <m:r>
+                  <w:rPr>
+                    <w:rFonts w:ascii="Cambria Math" w:eastAsia="宋体" w:hAnsi="Cambria Math"/>
+                  </w:rPr>
+                  <m:t>m</m:t>
+                </m:r>
+              </m:sup>
+            </m:sSup>
+            <w:bookmarkStart w:id="0" w:name="_GoBack"/>
+            <w:bookmarkEnd w:id="0"/>
           </m:fName>
           <m:e>
             <m:r>
@@ -1550,8 +1816,6 @@
         </w:rPr>
         <w:t>。</w:t>
       </w:r>
-      <w:bookmarkStart w:id="0" w:name="_GoBack"/>
-      <w:bookmarkEnd w:id="0"/>
     </w:p>
     <w:sectPr>
       <w:pgSz w:w="11906" w:h="16838"/>
@@ -1564,7 +1828,7 @@
 </file>
 
 <file path=word/endnotes.xml><?xml version="1.0" encoding="utf-8"?>
-<w:endnotes xmlns:wpc="http://schemas.microsoft.com/office/word/2010/wordprocessingCanvas" xmlns:cx="http://schemas.microsoft.com/office/drawing/2014/chartex" xmlns:cx1="http://schemas.microsoft.com/office/drawing/2015/9/8/chartex" xmlns:cx2="http://schemas.microsoft.com/office/drawing/2015/10/21/chartex" xmlns:cx3="http://schemas.microsoft.com/office/drawing/2016/5/9/chartex" xmlns:cx4="http://schemas.microsoft.com/office/drawing/2016/5/10/chartex" xmlns:cx5="http://schemas.microsoft.com/office/drawing/2016/5/11/chartex" xmlns:cx6="http://schemas.microsoft.com/office/drawing/2016/5/12/chartex" xmlns:cx7="http://schemas.microsoft.com/office/drawing/2016/5/13/chartex" xmlns:cx8="http://schemas.microsoft.com/office/drawing/2016/5/14/chartex" xmlns:mc="http://schemas.openxmlformats.org/markup-compatibility/2006" xmlns:o="urn:schemas-microsoft-com:office:office" xmlns:r="http://schemas.openxmlformats.org/officeDocument/2006/relationships" xmlns:m="http://schemas.openxmlformats.org/officeDocument/2006/math" xmlns:v="urn:schemas-microsoft-com:vml" xmlns:wp14="http://schemas.microsoft.com/office/word/2010/wordprocessingDrawing" xmlns:wp="http://schemas.openxmlformats.org/drawingml/2006/wordprocessingDrawing" xmlns:w10="urn:schemas-microsoft-com:office:word" xmlns:w="http://schemas.openxmlformats.org/wordprocessingml/2006/main" xmlns:w14="http://schemas.microsoft.com/office/word/2010/wordml" xmlns:w15="http://schemas.microsoft.com/office/word/2012/wordml" xmlns:w16se="http://schemas.microsoft.com/office/word/2015/wordml/symex" xmlns:wpg="http://schemas.microsoft.com/office/word/2010/wordprocessingGroup" xmlns:wpi="http://schemas.microsoft.com/office/word/2010/wordprocessingInk" xmlns:wne="http://schemas.microsoft.com/office/word/2006/wordml" xmlns:wps="http://schemas.microsoft.com/office/word/2010/wordprocessingShape" mc:Ignorable="w14 w15 w16se wp14">
+<w:endnotes xmlns:wpc="http://schemas.microsoft.com/office/word/2010/wordprocessingCanvas" xmlns:cx="http://schemas.microsoft.com/office/drawing/2014/chartex" xmlns:cx1="http://schemas.microsoft.com/office/drawing/2015/9/8/chartex" xmlns:cx2="http://schemas.microsoft.com/office/drawing/2015/10/21/chartex" xmlns:cx3="http://schemas.microsoft.com/office/drawing/2016/5/9/chartex" xmlns:cx4="http://schemas.microsoft.com/office/drawing/2016/5/10/chartex" xmlns:cx5="http://schemas.microsoft.com/office/drawing/2016/5/11/chartex" xmlns:cx6="http://schemas.microsoft.com/office/drawing/2016/5/12/chartex" xmlns:cx7="http://schemas.microsoft.com/office/drawing/2016/5/13/chartex" xmlns:cx8="http://schemas.microsoft.com/office/drawing/2016/5/14/chartex" xmlns:mc="http://schemas.openxmlformats.org/markup-compatibility/2006" xmlns:aink="http://schemas.microsoft.com/office/drawing/2016/ink" xmlns:o="urn:schemas-microsoft-com:office:office" xmlns:r="http://schemas.openxmlformats.org/officeDocument/2006/relationships" xmlns:m="http://schemas.openxmlformats.org/officeDocument/2006/math" xmlns:v="urn:schemas-microsoft-com:vml" xmlns:wp14="http://schemas.microsoft.com/office/word/2010/wordprocessingDrawing" xmlns:wp="http://schemas.openxmlformats.org/drawingml/2006/wordprocessingDrawing" xmlns:w10="urn:schemas-microsoft-com:office:word" xmlns:w="http://schemas.openxmlformats.org/wordprocessingml/2006/main" xmlns:w14="http://schemas.microsoft.com/office/word/2010/wordml" xmlns:w15="http://schemas.microsoft.com/office/word/2012/wordml" xmlns:w16se="http://schemas.microsoft.com/office/word/2015/wordml/symex" xmlns:wpg="http://schemas.microsoft.com/office/word/2010/wordprocessingGroup" xmlns:wpi="http://schemas.microsoft.com/office/word/2010/wordprocessingInk" xmlns:wne="http://schemas.microsoft.com/office/word/2006/wordml" xmlns:wps="http://schemas.microsoft.com/office/word/2010/wordprocessingShape" mc:Ignorable="w14 w15 w16se wp14">
   <w:endnote w:type="separator" w:id="-1">
     <w:p>
       <w:r>
@@ -1583,7 +1847,7 @@
 </file>
 
 <file path=word/footnotes.xml><?xml version="1.0" encoding="utf-8"?>
-<w:footnotes xmlns:wpc="http://schemas.microsoft.com/office/word/2010/wordprocessingCanvas" xmlns:cx="http://schemas.microsoft.com/office/drawing/2014/chartex" xmlns:cx1="http://schemas.microsoft.com/office/drawing/2015/9/8/chartex" xmlns:cx2="http://schemas.microsoft.com/office/drawing/2015/10/21/chartex" xmlns:cx3="http://schemas.microsoft.com/office/drawing/2016/5/9/chartex" xmlns:cx4="http://schemas.microsoft.com/office/drawing/2016/5/10/chartex" xmlns:cx5="http://schemas.microsoft.com/office/drawing/2016/5/11/chartex" xmlns:cx6="http://schemas.microsoft.com/office/drawing/2016/5/12/chartex" xmlns:cx7="http://schemas.microsoft.com/office/drawing/2016/5/13/chartex" xmlns:cx8="http://schemas.microsoft.com/office/drawing/2016/5/14/chartex" xmlns:mc="http://schemas.openxmlformats.org/markup-compatibility/2006" xmlns:o="urn:schemas-microsoft-com:office:office" xmlns:r="http://schemas.openxmlformats.org/officeDocument/2006/relationships" xmlns:m="http://schemas.openxmlformats.org/officeDocument/2006/math" xmlns:v="urn:schemas-microsoft-com:vml" xmlns:wp14="http://schemas.microsoft.com/office/word/2010/wordprocessingDrawing" xmlns:wp="http://schemas.openxmlformats.org/drawingml/2006/wordprocessingDrawing" xmlns:w10="urn:schemas-microsoft-com:office:word" xmlns:w="http://schemas.openxmlformats.org/wordprocessingml/2006/main" xmlns:w14="http://schemas.microsoft.com/office/word/2010/wordml" xmlns:w15="http://schemas.microsoft.com/office/word/2012/wordml" xmlns:w16se="http://schemas.microsoft.com/office/word/2015/wordml/symex" xmlns:wpg="http://schemas.microsoft.com/office/word/2010/wordprocessingGroup" xmlns:wpi="http://schemas.microsoft.com/office/word/2010/wordprocessingInk" xmlns:wne="http://schemas.microsoft.com/office/word/2006/wordml" xmlns:wps="http://schemas.microsoft.com/office/word/2010/wordprocessingShape" mc:Ignorable="w14 w15 w16se wp14">
+<w:footnotes xmlns:wpc="http://schemas.microsoft.com/office/word/2010/wordprocessingCanvas" xmlns:cx="http://schemas.microsoft.com/office/drawing/2014/chartex" xmlns:cx1="http://schemas.microsoft.com/office/drawing/2015/9/8/chartex" xmlns:cx2="http://schemas.microsoft.com/office/drawing/2015/10/21/chartex" xmlns:cx3="http://schemas.microsoft.com/office/drawing/2016/5/9/chartex" xmlns:cx4="http://schemas.microsoft.com/office/drawing/2016/5/10/chartex" xmlns:cx5="http://schemas.microsoft.com/office/drawing/2016/5/11/chartex" xmlns:cx6="http://schemas.microsoft.com/office/drawing/2016/5/12/chartex" xmlns:cx7="http://schemas.microsoft.com/office/drawing/2016/5/13/chartex" xmlns:cx8="http://schemas.microsoft.com/office/drawing/2016/5/14/chartex" xmlns:mc="http://schemas.openxmlformats.org/markup-compatibility/2006" xmlns:aink="http://schemas.microsoft.com/office/drawing/2016/ink" xmlns:o="urn:schemas-microsoft-com:office:office" xmlns:r="http://schemas.openxmlformats.org/officeDocument/2006/relationships" xmlns:m="http://schemas.openxmlformats.org/officeDocument/2006/math" xmlns:v="urn:schemas-microsoft-com:vml" xmlns:wp14="http://schemas.microsoft.com/office/word/2010/wordprocessingDrawing" xmlns:wp="http://schemas.openxmlformats.org/drawingml/2006/wordprocessingDrawing" xmlns:w10="urn:schemas-microsoft-com:office:word" xmlns:w="http://schemas.openxmlformats.org/wordprocessingml/2006/main" xmlns:w14="http://schemas.microsoft.com/office/word/2010/wordml" xmlns:w15="http://schemas.microsoft.com/office/word/2012/wordml" xmlns:w16se="http://schemas.microsoft.com/office/word/2015/wordml/symex" xmlns:wpg="http://schemas.microsoft.com/office/word/2010/wordprocessingGroup" xmlns:wpi="http://schemas.microsoft.com/office/word/2010/wordprocessingInk" xmlns:wne="http://schemas.microsoft.com/office/word/2006/wordml" xmlns:wps="http://schemas.microsoft.com/office/word/2010/wordprocessingShape" mc:Ignorable="w14 w15 w16se wp14">
   <w:footnote w:type="separator" w:id="-1">
     <w:p>
       <w:r>
@@ -1602,7 +1866,7 @@
 </file>
 
 <file path=word/numbering.xml><?xml version="1.0" encoding="utf-8"?>
-<w:numbering xmlns:wpc="http://schemas.microsoft.com/office/word/2010/wordprocessingCanvas" xmlns:cx="http://schemas.microsoft.com/office/drawing/2014/chartex" xmlns:cx1="http://schemas.microsoft.com/office/drawing/2015/9/8/chartex" xmlns:cx2="http://schemas.microsoft.com/office/drawing/2015/10/21/chartex" xmlns:cx3="http://schemas.microsoft.com/office/drawing/2016/5/9/chartex" xmlns:cx4="http://schemas.microsoft.com/office/drawing/2016/5/10/chartex" xmlns:cx5="http://schemas.microsoft.com/office/drawing/2016/5/11/chartex" xmlns:cx6="http://schemas.microsoft.com/office/drawing/2016/5/12/chartex" xmlns:cx7="http://schemas.microsoft.com/office/drawing/2016/5/13/chartex" xmlns:cx8="http://schemas.microsoft.com/office/drawing/2016/5/14/chartex" xmlns:mc="http://schemas.openxmlformats.org/markup-compatibility/2006" xmlns:o="urn:schemas-microsoft-com:office:office" xmlns:r="http://schemas.openxmlformats.org/officeDocument/2006/relationships" xmlns:m="http://schemas.openxmlformats.org/officeDocument/2006/math" xmlns:v="urn:schemas-microsoft-com:vml" xmlns:wp14="http://schemas.microsoft.com/office/word/2010/wordprocessingDrawing" xmlns:wp="http://schemas.openxmlformats.org/drawingml/2006/wordprocessingDrawing" xmlns:w10="urn:schemas-microsoft-com:office:word" xmlns:w="http://schemas.openxmlformats.org/wordprocessingml/2006/main" xmlns:w14="http://schemas.microsoft.com/office/word/2010/wordml" xmlns:w15="http://schemas.microsoft.com/office/word/2012/wordml" xmlns:w16se="http://schemas.microsoft.com/office/word/2015/wordml/symex" xmlns:wpg="http://schemas.microsoft.com/office/word/2010/wordprocessingGroup" xmlns:wpi="http://schemas.microsoft.com/office/word/2010/wordprocessingInk" xmlns:wne="http://schemas.microsoft.com/office/word/2006/wordml" xmlns:wps="http://schemas.microsoft.com/office/word/2010/wordprocessingShape" mc:Ignorable="w14 w15 w16se wp14">
+<w:numbering xmlns:wpc="http://schemas.microsoft.com/office/word/2010/wordprocessingCanvas" xmlns:cx="http://schemas.microsoft.com/office/drawing/2014/chartex" xmlns:cx1="http://schemas.microsoft.com/office/drawing/2015/9/8/chartex" xmlns:cx2="http://schemas.microsoft.com/office/drawing/2015/10/21/chartex" xmlns:cx3="http://schemas.microsoft.com/office/drawing/2016/5/9/chartex" xmlns:cx4="http://schemas.microsoft.com/office/drawing/2016/5/10/chartex" xmlns:cx5="http://schemas.microsoft.com/office/drawing/2016/5/11/chartex" xmlns:cx6="http://schemas.microsoft.com/office/drawing/2016/5/12/chartex" xmlns:cx7="http://schemas.microsoft.com/office/drawing/2016/5/13/chartex" xmlns:cx8="http://schemas.microsoft.com/office/drawing/2016/5/14/chartex" xmlns:mc="http://schemas.openxmlformats.org/markup-compatibility/2006" xmlns:aink="http://schemas.microsoft.com/office/drawing/2016/ink" xmlns:o="urn:schemas-microsoft-com:office:office" xmlns:r="http://schemas.openxmlformats.org/officeDocument/2006/relationships" xmlns:m="http://schemas.openxmlformats.org/officeDocument/2006/math" xmlns:v="urn:schemas-microsoft-com:vml" xmlns:wp14="http://schemas.microsoft.com/office/word/2010/wordprocessingDrawing" xmlns:wp="http://schemas.openxmlformats.org/drawingml/2006/wordprocessingDrawing" xmlns:w10="urn:schemas-microsoft-com:office:word" xmlns:w="http://schemas.openxmlformats.org/wordprocessingml/2006/main" xmlns:w14="http://schemas.microsoft.com/office/word/2010/wordml" xmlns:w15="http://schemas.microsoft.com/office/word/2012/wordml" xmlns:w16se="http://schemas.microsoft.com/office/word/2015/wordml/symex" xmlns:wpg="http://schemas.microsoft.com/office/word/2010/wordprocessingGroup" xmlns:wpi="http://schemas.microsoft.com/office/word/2010/wordprocessingInk" xmlns:wne="http://schemas.microsoft.com/office/word/2006/wordml" xmlns:wps="http://schemas.microsoft.com/office/word/2010/wordprocessingShape" mc:Ignorable="w14 w15 w16se wp14">
   <w:abstractNum w:abstractNumId="0" w15:restartNumberingAfterBreak="0">
     <w:nsid w:val="38F3777C"/>
     <w:multiLevelType w:val="hybridMultilevel"/>
@@ -1819,6 +2083,7 @@
     <w:lsdException w:name="HTML Sample" w:semiHidden="1" w:unhideWhenUsed="1"/>
     <w:lsdException w:name="HTML Typewriter" w:semiHidden="1" w:unhideWhenUsed="1"/>
     <w:lsdException w:name="HTML Variable" w:semiHidden="1" w:unhideWhenUsed="1"/>
+    <w:lsdException w:name="Normal Table" w:semiHidden="1" w:unhideWhenUsed="1"/>
     <w:lsdException w:name="annotation subject" w:semiHidden="1" w:unhideWhenUsed="1"/>
     <w:lsdException w:name="No List" w:semiHidden="1" w:unhideWhenUsed="1"/>
     <w:lsdException w:name="Outline List 1" w:semiHidden="1" w:unhideWhenUsed="1"/>
@@ -1865,8 +2130,10 @@
     <w:lsdException w:name="Table Subtle 2" w:semiHidden="1" w:unhideWhenUsed="1"/>
     <w:lsdException w:name="Table Web 1" w:semiHidden="1" w:unhideWhenUsed="1"/>
     <w:lsdException w:name="Table Web 2" w:semiHidden="1" w:unhideWhenUsed="1"/>
+    <w:lsdException w:name="Table Web 3" w:semiHidden="1" w:unhideWhenUsed="1"/>
     <w:lsdException w:name="Balloon Text" w:semiHidden="1" w:unhideWhenUsed="1"/>
     <w:lsdException w:name="Table Grid" w:uiPriority="39"/>
+    <w:lsdException w:name="Table Theme" w:semiHidden="1" w:unhideWhenUsed="1"/>
     <w:lsdException w:name="Placeholder Text" w:semiHidden="1"/>
     <w:lsdException w:name="No Spacing" w:uiPriority="1" w:qFormat="1"/>
     <w:lsdException w:name="Light Shading" w:uiPriority="60"/>

</xml_diff>